<commit_message>
Update Weapon and Bullet
</commit_message>
<xml_diff>
--- a/_GameDocument/Scripts.docx
+++ b/_GameDocument/Scripts.docx
@@ -1,6 +1,6 @@
 
 <file path=word/document.xml><?xml version="1.0" encoding="utf-8"?>
-<w:document xmlns:wpc="http://schemas.microsoft.com/office/word/2010/wordprocessingCanvas" xmlns:cx="http://schemas.microsoft.com/office/drawing/2014/chartex" xmlns:cx1="http://schemas.microsoft.com/office/drawing/2015/9/8/chartex" xmlns:cx2="http://schemas.microsoft.com/office/drawing/2015/10/21/chartex" xmlns:cx3="http://schemas.microsoft.com/office/drawing/2016/5/9/chartex" xmlns:cx4="http://schemas.microsoft.com/office/drawing/2016/5/10/chartex" xmlns:cx5="http://schemas.microsoft.com/office/drawing/2016/5/11/chartex" xmlns:cx6="http://schemas.microsoft.com/office/drawing/2016/5/12/chartex" xmlns:cx7="http://schemas.microsoft.com/office/drawing/2016/5/13/chartex" xmlns:cx8="http://schemas.microsoft.com/office/drawing/2016/5/14/chartex" xmlns:mc="http://schemas.openxmlformats.org/markup-compatibility/2006" xmlns:aink="http://schemas.microsoft.com/office/drawing/2016/ink" xmlns:am3d="http://schemas.microsoft.com/office/drawing/2017/model3d" xmlns:o="urn:schemas-microsoft-com:office:office" xmlns:oel="http://schemas.microsoft.com/office/2019/extlst" xmlns:r="http://schemas.openxmlformats.org/officeDocument/2006/relationships" xmlns:m="http://schemas.openxmlformats.org/officeDocument/2006/math" xmlns:v="urn:schemas-microsoft-com:vml" xmlns:wp14="http://schemas.microsoft.com/office/word/2010/wordprocessingDrawing" xmlns:wp="http://schemas.openxmlformats.org/drawingml/2006/wordprocessingDrawing" xmlns:w10="urn:schemas-microsoft-com:office:word" xmlns:w="http://schemas.openxmlformats.org/wordprocessingml/2006/main" xmlns:w14="http://schemas.microsoft.com/office/word/2010/wordml" xmlns:w15="http://schemas.microsoft.com/office/word/2012/wordml" xmlns:w16cex="http://schemas.microsoft.com/office/word/2018/wordml/cex" xmlns:w16cid="http://schemas.microsoft.com/office/word/2016/wordml/cid" xmlns:w16="http://schemas.microsoft.com/office/word/2018/wordml" xmlns:w16du="http://schemas.microsoft.com/office/word/2023/wordml/word16du" xmlns:w16sdtdh="http://schemas.microsoft.com/office/word/2020/wordml/sdtdatahash" xmlns:w16se="http://schemas.microsoft.com/office/word/2015/wordml/symex" xmlns:wpg="http://schemas.microsoft.com/office/word/2010/wordprocessingGroup" xmlns:wpi="http://schemas.microsoft.com/office/word/2010/wordprocessingInk" xmlns:wne="http://schemas.microsoft.com/office/word/2006/wordml" xmlns:wps="http://schemas.microsoft.com/office/word/2010/wordprocessingShape" mc:Ignorable="w14 w15 w16se w16cid w16 w16cex w16sdtdh wp14">
+<w:document xmlns:wpc="http://schemas.microsoft.com/office/word/2010/wordprocessingCanvas" xmlns:cx="http://schemas.microsoft.com/office/drawing/2014/chartex" xmlns:cx1="http://schemas.microsoft.com/office/drawing/2015/9/8/chartex" xmlns:cx2="http://schemas.microsoft.com/office/drawing/2015/10/21/chartex" xmlns:cx3="http://schemas.microsoft.com/office/drawing/2016/5/9/chartex" xmlns:cx4="http://schemas.microsoft.com/office/drawing/2016/5/10/chartex" xmlns:cx5="http://schemas.microsoft.com/office/drawing/2016/5/11/chartex" xmlns:cx6="http://schemas.microsoft.com/office/drawing/2016/5/12/chartex" xmlns:cx7="http://schemas.microsoft.com/office/drawing/2016/5/13/chartex" xmlns:cx8="http://schemas.microsoft.com/office/drawing/2016/5/14/chartex" xmlns:mc="http://schemas.openxmlformats.org/markup-compatibility/2006" xmlns:aink="http://schemas.microsoft.com/office/drawing/2016/ink" xmlns:am3d="http://schemas.microsoft.com/office/drawing/2017/model3d" xmlns:o="urn:schemas-microsoft-com:office:office" xmlns:oel="http://schemas.microsoft.com/office/2019/extlst" xmlns:r="http://schemas.openxmlformats.org/officeDocument/2006/relationships" xmlns:m="http://schemas.openxmlformats.org/officeDocument/2006/math" xmlns:v="urn:schemas-microsoft-com:vml" xmlns:wp14="http://schemas.microsoft.com/office/word/2010/wordprocessingDrawing" xmlns:wp="http://schemas.openxmlformats.org/drawingml/2006/wordprocessingDrawing" xmlns:w10="urn:schemas-microsoft-com:office:word" xmlns:w="http://schemas.openxmlformats.org/wordprocessingml/2006/main" xmlns:w14="http://schemas.microsoft.com/office/word/2010/wordml" xmlns:w15="http://schemas.microsoft.com/office/word/2012/wordml" xmlns:w16cex="http://schemas.microsoft.com/office/word/2018/wordml/cex" xmlns:w16cid="http://schemas.microsoft.com/office/word/2016/wordml/cid" xmlns:w16="http://schemas.microsoft.com/office/word/2018/wordml" xmlns:w16sdtdh="http://schemas.microsoft.com/office/word/2020/wordml/sdtdatahash" xmlns:w16se="http://schemas.microsoft.com/office/word/2015/wordml/symex" xmlns:wpg="http://schemas.microsoft.com/office/word/2010/wordprocessingGroup" xmlns:wpi="http://schemas.microsoft.com/office/word/2010/wordprocessingInk" xmlns:wne="http://schemas.microsoft.com/office/word/2006/wordml" xmlns:wps="http://schemas.microsoft.com/office/word/2010/wordprocessingShape" mc:Ignorable="w14 w15 w16se w16cid w16 w16cex w16sdtdh wp14">
   <w:body>
     <w:p>
       <w:pPr>
@@ -47,10 +47,46 @@
       </w:r>
     </w:p>
     <w:p>
+      <w:pPr>
+        <w:rPr>
+          <w:b/>
+          <w:bCs/>
+        </w:rPr>
+      </w:pPr>
       <w:r>
         <w:t>+SwitchState(GameState)</w:t>
       </w:r>
-    </w:p>
+      <w:r>
+        <w:rPr>
+          <w:b/>
+          <w:bCs/>
+        </w:rPr>
+        <w:t xml:space="preserve"> </w:t>
+      </w:r>
+    </w:p>
+    <w:p>
+      <w:r>
+        <w:rPr>
+          <w:b/>
+          <w:bCs/>
+        </w:rPr>
+        <w:t>PlayerInput</w:t>
+      </w:r>
+      <w:r>
+        <w:rPr>
+          <w:b/>
+          <w:bCs/>
+        </w:rPr>
+        <w:t xml:space="preserve">: </w:t>
+      </w:r>
+      <w:r>
+        <w:t>post events by delegate</w:t>
+      </w:r>
+      <w:r>
+        <w:t>, ShipMove, PlayerLoot, ShipShot will receive it</w:t>
+      </w:r>
+    </w:p>
+    <w:p/>
     <w:p>
       <w:pPr>
         <w:pStyle w:val="Heading1"/>
@@ -154,35 +190,6 @@
           <w:rStyle w:val="Heading1Char"/>
         </w:rPr>
         <w:t>Building system, SupportShip</w:t>
-      </w:r>
-    </w:p>
-    <w:p>
-      <w:r>
-        <w:rPr>
-          <w:b/>
-          <w:bCs/>
-        </w:rPr>
-        <w:t>PlayerInput</w:t>
-      </w:r>
-      <w:r>
-        <w:rPr>
-          <w:b/>
-          <w:bCs/>
-        </w:rPr>
-        <w:t>:</w:t>
-      </w:r>
-      <w:r>
-        <w:rPr>
-          <w:b/>
-          <w:bCs/>
-        </w:rPr>
-        <w:t xml:space="preserve"> </w:t>
-      </w:r>
-      <w:r>
-        <w:t>post events by delegate</w:t>
-      </w:r>
-      <w:r>
-        <w:t>, ShipMove, PlayerLoot, ShipShot will receive it</w:t>
       </w:r>
     </w:p>
     <w:p>

</xml_diff>

<commit_message>
Big Update : ShipComposite(unfinished)
Add UI for ShipComposite
Add save systems for ShipComposite
Add Marketable : ScriptableObject
</commit_message>
<xml_diff>
--- a/_GameDocument/Scripts.docx
+++ b/_GameDocument/Scripts.docx
@@ -25,6 +25,9 @@
       <w:r>
         <w:t>:</w:t>
       </w:r>
+      <w:r>
+        <w:t xml:space="preserve">  reference to all assemblies</w:t>
+      </w:r>
     </w:p>
     <w:p>
       <w:pPr>
@@ -65,28 +68,40 @@
       </w:r>
     </w:p>
     <w:p>
-      <w:r>
-        <w:rPr>
-          <w:b/>
-          <w:bCs/>
-        </w:rPr>
-        <w:t>PlayerInput</w:t>
-      </w:r>
-      <w:r>
-        <w:rPr>
-          <w:b/>
-          <w:bCs/>
-        </w:rPr>
-        <w:t xml:space="preserve">: </w:t>
-      </w:r>
-      <w:r>
-        <w:t>post events by delegate</w:t>
-      </w:r>
-      <w:r>
-        <w:t>, ShipMove, PlayerLoot, ShipShot will receive it</w:t>
-      </w:r>
-    </w:p>
-    <w:p/>
+      <w:pPr>
+        <w:rPr>
+          <w:b/>
+          <w:bCs/>
+        </w:rPr>
+      </w:pPr>
+      <w:r>
+        <w:rPr>
+          <w:b/>
+          <w:bCs/>
+        </w:rPr>
+        <w:t>Marketable</w:t>
+      </w:r>
+      <w:r>
+        <w:rPr>
+          <w:b/>
+          <w:bCs/>
+        </w:rPr>
+        <w:t>:</w:t>
+      </w:r>
+    </w:p>
+    <w:p>
+      <w:r>
+        <w:t>+Reference to Inventory, Item</w:t>
+      </w:r>
+    </w:p>
+    <w:p>
+      <w:pPr>
+        <w:rPr>
+          <w:b/>
+          <w:bCs/>
+        </w:rPr>
+      </w:pPr>
+    </w:p>
     <w:p>
       <w:pPr>
         <w:pStyle w:val="Heading1"/>
@@ -171,13 +186,13 @@
         <w:rPr>
           <w:rStyle w:val="Heading1Char"/>
         </w:rPr>
-        <w:t xml:space="preserve">-&gt; </w:t>
+        <w:t>-&gt;</w:t>
       </w:r>
       <w:r>
         <w:rPr>
           <w:rStyle w:val="Heading1Char"/>
         </w:rPr>
-        <w:t>Entity</w:t>
+        <w:t xml:space="preserve"> Framework(PlayerInput)</w:t>
       </w:r>
       <w:r>
         <w:rPr>
@@ -275,20 +290,40 @@
       </w:r>
     </w:p>
     <w:p>
-      <w:r>
+      <w:pPr>
         <w:rPr>
           <w:rStyle w:val="Heading1Char"/>
         </w:rPr>
+      </w:pPr>
+      <w:r>
+        <w:rPr>
+          <w:rStyle w:val="Heading1Char"/>
+        </w:rPr>
         <w:t>Building system</w:t>
       </w:r>
       <w:r>
         <w:rPr>
           <w:rStyle w:val="Heading1Char"/>
         </w:rPr>
-        <w:t xml:space="preserve"> -&gt; Weapon</w:t>
-      </w:r>
-      <w:r>
-        <w:t>:</w:t>
+        <w:t xml:space="preserve"> -&gt; </w:t>
+      </w:r>
+      <w:r>
+        <w:rPr>
+          <w:rStyle w:val="Heading1Char"/>
+        </w:rPr>
+        <w:t>Framework</w:t>
+      </w:r>
+      <w:r>
+        <w:rPr>
+          <w:rStyle w:val="Heading1Char"/>
+        </w:rPr>
+        <w:t xml:space="preserve">(PlayerInput), </w:t>
+      </w:r>
+      <w:r>
+        <w:rPr>
+          <w:rStyle w:val="Heading1Char"/>
+        </w:rPr>
+        <w:t>Weapon</w:t>
       </w:r>
     </w:p>
     <w:p>
@@ -323,7 +358,6 @@
         <w:t>ShipComponent:</w:t>
       </w:r>
     </w:p>
-    <w:p/>
     <w:p>
       <w:pPr>
         <w:pStyle w:val="Heading1"/>
@@ -572,6 +606,31 @@
       <w:r>
         <w:t xml:space="preserve"> : good tools for UwU</w:t>
       </w:r>
+      <w:r>
+        <w:t>, they don’t reference to any assemblies</w:t>
+      </w:r>
+    </w:p>
+    <w:p>
+      <w:r>
+        <w:rPr>
+          <w:b/>
+          <w:bCs/>
+        </w:rPr>
+        <w:t>PlayerInput</w:t>
+      </w:r>
+      <w:r>
+        <w:rPr>
+          <w:b/>
+          <w:bCs/>
+        </w:rPr>
+        <w:t xml:space="preserve">: </w:t>
+      </w:r>
+      <w:r>
+        <w:t>post events by delegate</w:t>
+      </w:r>
+      <w:r>
+        <w:t>, ShipMove, PlayerLoot, ShipShot will receive it</w:t>
+      </w:r>
     </w:p>
     <w:p>
       <w:r>
@@ -623,6 +682,14 @@
         </w:rPr>
         <w:t>StrobeEffect</w:t>
       </w:r>
+    </w:p>
+    <w:p>
+      <w:pPr>
+        <w:rPr>
+          <w:b/>
+          <w:bCs/>
+        </w:rPr>
+      </w:pPr>
     </w:p>
     <w:p/>
     <w:p/>
@@ -1036,7 +1103,7 @@
   <w:style w:type="paragraph" w:default="1" w:styleId="Normal">
     <w:name w:val="Normal"/>
     <w:qFormat/>
-    <w:rsid w:val="009A763F"/>
+    <w:rsid w:val="00AE7776"/>
     <w:rPr>
       <w:kern w:val="0"/>
       <w:sz w:val="24"/>

</xml_diff>